<commit_message>
Criação do HLD do Projeto
</commit_message>
<xml_diff>
--- a/docs/doc_HelpEnterprising.docx
+++ b/docs/doc_HelpEnterprising.docx
@@ -698,6 +698,16 @@
           <w:sz w:val="28"/>
           <w:szCs w:val="22"/>
         </w:rPr>
+      </w:r>
+      <w:r/>
+    </w:p>
+    <w:p>
+      <w:pPr>
+        <w:jc w:val="both"/>
+        <w:spacing w:lineRule="auto" w:line="360"/>
+      </w:pPr>
+      <w:r>
+        <w:t xml:space="preserve">———————————————————————————————————</w:t>
       </w:r>
       <w:r/>
     </w:p>

</xml_diff>